<commit_message>
Guion, Video, Xd, Ajustes, DI y Rediseño
</commit_message>
<xml_diff>
--- a/fuentes/DI_CF1_96151139_Generalidades de la carne y sus derivados.docx
+++ b/fuentes/DI_CF1_96151139_Generalidades de la carne y sus derivados.docx
@@ -15277,21 +15277,20 @@
           <w:p>
             <w:pPr>
               <w:pStyle w:val="Normal0"/>
+              <w:suppressLineNumbers w:val="0"/>
+              <w:bidi w:val="0"/>
+              <w:spacing w:before="0" w:beforeAutospacing="off" w:after="0" w:afterAutospacing="off" w:line="240" w:lineRule="auto"/>
+              <w:ind w:left="0" w:right="0"/>
+              <w:jc w:val="left"/>
+            </w:pPr>
+            <w:r>
               <w:rPr>
                 <w:b w:val="0"/>
-                <w:bCs/>
-                <w:sz w:val="20"/>
-                <w:szCs w:val="20"/>
-              </w:rPr>
-            </w:pPr>
-            <w:r>
-              <w:rPr>
-                <w:b w:val="0"/>
-                <w:bCs/>
-                <w:sz w:val="20"/>
-                <w:szCs w:val="20"/>
-              </w:rPr>
-              <w:t>Clasificación de los productos cárnicos</w:t>
+                <w:bCs w:val="0"/>
+                <w:sz w:val="20"/>
+                <w:szCs w:val="20"/>
+              </w:rPr>
+              <w:t>Productos cárnicos</w:t>
             </w:r>
           </w:p>
         </w:tc>
@@ -15310,6 +15309,7 @@
               <w:pStyle w:val="Normal0"/>
               <w:rPr>
                 <w:b w:val="0"/>
+                <w:bCs w:val="0"/>
                 <w:sz w:val="20"/>
                 <w:szCs w:val="20"/>
               </w:rPr>
@@ -15317,28 +15317,38 @@
             <w:r>
               <w:rPr>
                 <w:b w:val="0"/>
-                <w:sz w:val="20"/>
-                <w:szCs w:val="20"/>
-              </w:rPr>
-              <w:t xml:space="preserve">Venegas – </w:t>
-            </w:r>
-            <w:proofErr w:type="spellStart"/>
+                <w:bCs w:val="0"/>
+                <w:sz w:val="20"/>
+                <w:szCs w:val="20"/>
+              </w:rPr>
+              <w:t>Jurado - Gámez, H. &amp; Insuasty – Santacruz, E. (2021)</w:t>
+            </w:r>
             <w:r>
               <w:rPr>
                 <w:b w:val="0"/>
-                <w:sz w:val="20"/>
-                <w:szCs w:val="20"/>
-              </w:rPr>
-              <w:t>Fornias</w:t>
-            </w:r>
-            <w:proofErr w:type="spellEnd"/>
+                <w:bCs w:val="0"/>
+                <w:sz w:val="20"/>
+                <w:szCs w:val="20"/>
+              </w:rPr>
+              <w:t xml:space="preserve">. </w:t>
+            </w:r>
             <w:r>
               <w:rPr>
                 <w:b w:val="0"/>
-                <w:sz w:val="20"/>
-                <w:szCs w:val="20"/>
-              </w:rPr>
-              <w:t xml:space="preserve">, O. &amp; Valladares – Diaz, C. (1999). Clasificación de los productos cárnicos. Revista Cubana de Alimentación y Nutrición, 13 (1), 63-67. </w:t>
+                <w:bCs w:val="0"/>
+                <w:sz w:val="20"/>
+                <w:szCs w:val="20"/>
+              </w:rPr>
+              <w:t xml:space="preserve">Procedimientos de tecnología de carnes. </w:t>
+            </w:r>
+            <w:r>
+              <w:rPr>
+                <w:b w:val="0"/>
+                <w:bCs w:val="0"/>
+                <w:sz w:val="20"/>
+                <w:szCs w:val="20"/>
+              </w:rPr>
+              <w:t xml:space="preserve">Editorial Universidad de Nariño. Colombia. </w:t>
             </w:r>
           </w:p>
           <w:p>
@@ -15346,7 +15356,7 @@
               <w:pStyle w:val="Normal0"/>
               <w:rPr>
                 <w:b w:val="0"/>
-                <w:bCs/>
+                <w:bCs w:val="0"/>
                 <w:sz w:val="20"/>
                 <w:szCs w:val="20"/>
               </w:rPr>
@@ -15368,7 +15378,7 @@
               <w:pStyle w:val="Normal0"/>
               <w:rPr>
                 <w:b w:val="0"/>
-                <w:bCs/>
+                <w:bCs w:val="0"/>
                 <w:sz w:val="20"/>
                 <w:szCs w:val="20"/>
               </w:rPr>
@@ -15376,11 +15386,11 @@
             <w:r>
               <w:rPr>
                 <w:b w:val="0"/>
-                <w:bCs/>
-                <w:sz w:val="20"/>
-                <w:szCs w:val="20"/>
-              </w:rPr>
-              <w:t>Artículo PDF</w:t>
+                <w:bCs w:val="0"/>
+                <w:sz w:val="20"/>
+                <w:szCs w:val="20"/>
+              </w:rPr>
+              <w:t>PDF</w:t>
             </w:r>
           </w:p>
         </w:tc>
@@ -15396,32 +15406,46 @@
           </w:tcPr>
           <w:p>
             <w:pPr>
-              <w:pStyle w:val="Normal0"/>
+              <w:spacing w:before="240" w:beforeAutospacing="off" w:after="240" w:afterAutospacing="off"/>
               <w:rPr>
                 <w:b w:val="0"/>
-                <w:sz w:val="20"/>
-                <w:szCs w:val="20"/>
+                <w:bCs w:val="0"/>
+                <w:noProof w:val="0"/>
+                <w:lang w:val="es-CO"/>
               </w:rPr>
             </w:pPr>
-            <w:hyperlink w:history="1" r:id="rId31">
+            <w:hyperlink r:id="R25a3922acf3d4ab3">
               <w:r>
                 <w:rPr>
                   <w:rStyle w:val="Hipervnculo"/>
                   <w:b w:val="0"/>
-                  <w:sz w:val="20"/>
-                  <w:szCs w:val="20"/>
+                  <w:bCs w:val="0"/>
+                  <w:noProof w:val="0"/>
+                  <w:lang w:val="es-CO"/>
                 </w:rPr>
-                <w:t>https://www.researchgate.net/profile/Octavio-Venegas/publication/237517413_CLASIFICACIN_DE_LOS_PRODUCTOS_CRNICOS/links/5c744f2c299bf1268d25a1b4/CLASIFICACIN-DE-LOS-PRODUCTOS-CRNICOS.pdf</w:t>
+                <w:t>https://sired.udenar.edu.co/7320/1/libro%20carnes%20digital.pdf</w:t>
               </w:r>
             </w:hyperlink>
             <w:r>
               <w:rPr>
                 <w:b w:val="0"/>
-                <w:sz w:val="20"/>
-                <w:szCs w:val="20"/>
+                <w:bCs w:val="0"/>
+                <w:noProof w:val="0"/>
+                <w:lang w:val="es-CO"/>
               </w:rPr>
               <w:t xml:space="preserve"> </w:t>
             </w:r>
+          </w:p>
+          <w:p>
+            <w:pPr>
+              <w:pStyle w:val="Normal0"/>
+              <w:rPr>
+                <w:b w:val="0"/>
+                <w:bCs w:val="0"/>
+                <w:sz w:val="20"/>
+                <w:szCs w:val="20"/>
+              </w:rPr>
+            </w:pPr>
           </w:p>
         </w:tc>
       </w:tr>

</xml_diff>